<commit_message>
final commit v 1.0
</commit_message>
<xml_diff>
--- a/ParticleSystem/Readme.docx
+++ b/ParticleSystem/Readme.docx
@@ -59,7 +59,25 @@
           <w:sz w:val="24"/>
           <w:szCs w:val="24"/>
         </w:rPr>
-        <w:t>To launch the particle system demo, simply open “index.html” in any javascript enabled web browser.</w:t>
+        <w:t xml:space="preserve">To launch the particle system demo, simply open “index.html” in any </w:t>
+      </w:r>
+      <w:proofErr w:type="spellStart"/>
+      <w:r>
+        <w:rPr>
+          <w:rFonts w:ascii="Times New Roman" w:hAnsi="Times New Roman" w:cs="Times New Roman"/>
+          <w:sz w:val="24"/>
+          <w:szCs w:val="24"/>
+        </w:rPr>
+        <w:t>javascript</w:t>
+      </w:r>
+      <w:proofErr w:type="spellEnd"/>
+      <w:r>
+        <w:rPr>
+          <w:rFonts w:ascii="Times New Roman" w:hAnsi="Times New Roman" w:cs="Times New Roman"/>
+          <w:sz w:val="24"/>
+          <w:szCs w:val="24"/>
+        </w:rPr>
+        <w:t xml:space="preserve"> enabled web browser.</w:t>
       </w:r>
     </w:p>
     <w:p>
@@ -107,7 +125,25 @@
           <w:sz w:val="24"/>
           <w:szCs w:val="24"/>
         </w:rPr>
-        <w:t>Rain – Many large particles fall at an 85 degree angle to imply the presence of an ambient, gentle breeze.  The system also utilizes an “oscillating wind” force object to slightly stagger the direction in which the particles fall.</w:t>
+        <w:t xml:space="preserve">Rain – Many large particles fall at an </w:t>
+      </w:r>
+      <w:proofErr w:type="gramStart"/>
+      <w:r>
+        <w:rPr>
+          <w:rFonts w:ascii="Times New Roman" w:hAnsi="Times New Roman" w:cs="Times New Roman"/>
+          <w:sz w:val="24"/>
+          <w:szCs w:val="24"/>
+        </w:rPr>
+        <w:t>85 degree</w:t>
+      </w:r>
+      <w:proofErr w:type="gramEnd"/>
+      <w:r>
+        <w:rPr>
+          <w:rFonts w:ascii="Times New Roman" w:hAnsi="Times New Roman" w:cs="Times New Roman"/>
+          <w:sz w:val="24"/>
+          <w:szCs w:val="24"/>
+        </w:rPr>
+        <w:t xml:space="preserve"> angle to imply the presence of an ambient, gentle breeze.  The system also utilizes an “oscillating wind” force object to slightly stagger the direction in which the particles fall.</w:t>
       </w:r>
     </w:p>
     <w:p>
@@ -129,7 +165,25 @@
           <w:sz w:val="24"/>
           <w:szCs w:val="24"/>
         </w:rPr>
-        <w:t xml:space="preserve">Snow – “Snow” is remarkably similar to “Rain”, but incorporates a much stronger and more lopsided </w:t>
+        <w:t xml:space="preserve">Snow – “Snow” is remarkably </w:t>
+      </w:r>
+      <w:proofErr w:type="gramStart"/>
+      <w:r>
+        <w:rPr>
+          <w:rFonts w:ascii="Times New Roman" w:hAnsi="Times New Roman" w:cs="Times New Roman"/>
+          <w:sz w:val="24"/>
+          <w:szCs w:val="24"/>
+        </w:rPr>
+        <w:t>similar to</w:t>
+      </w:r>
+      <w:proofErr w:type="gramEnd"/>
+      <w:r>
+        <w:rPr>
+          <w:rFonts w:ascii="Times New Roman" w:hAnsi="Times New Roman" w:cs="Times New Roman"/>
+          <w:sz w:val="24"/>
+          <w:szCs w:val="24"/>
+        </w:rPr>
+        <w:t xml:space="preserve"> “Rain”, but incorporates a much stronger and more lopsided </w:t>
       </w:r>
       <w:r>
         <w:rPr>
@@ -582,8 +636,36 @@
           <w:sz w:val="24"/>
           <w:szCs w:val="24"/>
         </w:rPr>
-        <w:t>\js\forceapplicators</w:t>
-      </w:r>
+        <w:t>\</w:t>
+      </w:r>
+      <w:proofErr w:type="spellStart"/>
+      <w:r>
+        <w:rPr>
+          <w:rFonts w:ascii="Times New Roman" w:hAnsi="Times New Roman" w:cs="Times New Roman"/>
+          <w:sz w:val="24"/>
+          <w:szCs w:val="24"/>
+        </w:rPr>
+        <w:t>js</w:t>
+      </w:r>
+      <w:proofErr w:type="spellEnd"/>
+      <w:r>
+        <w:rPr>
+          <w:rFonts w:ascii="Times New Roman" w:hAnsi="Times New Roman" w:cs="Times New Roman"/>
+          <w:sz w:val="24"/>
+          <w:szCs w:val="24"/>
+        </w:rPr>
+        <w:t>\</w:t>
+      </w:r>
+      <w:proofErr w:type="spellStart"/>
+      <w:r>
+        <w:rPr>
+          <w:rFonts w:ascii="Times New Roman" w:hAnsi="Times New Roman" w:cs="Times New Roman"/>
+          <w:sz w:val="24"/>
+          <w:szCs w:val="24"/>
+        </w:rPr>
+        <w:t>forceapplicators</w:t>
+      </w:r>
+      <w:proofErr w:type="spellEnd"/>
       <w:r>
         <w:rPr>
           <w:rFonts w:ascii="Times New Roman" w:hAnsi="Times New Roman" w:cs="Times New Roman"/>
@@ -644,8 +726,36 @@
           <w:sz w:val="24"/>
           <w:szCs w:val="24"/>
         </w:rPr>
-        <w:t>\js\forceapplicators</w:t>
-      </w:r>
+        <w:t>\</w:t>
+      </w:r>
+      <w:proofErr w:type="spellStart"/>
+      <w:r>
+        <w:rPr>
+          <w:rFonts w:ascii="Times New Roman" w:hAnsi="Times New Roman" w:cs="Times New Roman"/>
+          <w:sz w:val="24"/>
+          <w:szCs w:val="24"/>
+        </w:rPr>
+        <w:t>js</w:t>
+      </w:r>
+      <w:proofErr w:type="spellEnd"/>
+      <w:r>
+        <w:rPr>
+          <w:rFonts w:ascii="Times New Roman" w:hAnsi="Times New Roman" w:cs="Times New Roman"/>
+          <w:sz w:val="24"/>
+          <w:szCs w:val="24"/>
+        </w:rPr>
+        <w:t>\</w:t>
+      </w:r>
+      <w:proofErr w:type="spellStart"/>
+      <w:r>
+        <w:rPr>
+          <w:rFonts w:ascii="Times New Roman" w:hAnsi="Times New Roman" w:cs="Times New Roman"/>
+          <w:sz w:val="24"/>
+          <w:szCs w:val="24"/>
+        </w:rPr>
+        <w:t>forceapplicators</w:t>
+      </w:r>
+      <w:proofErr w:type="spellEnd"/>
       <w:r>
         <w:rPr>
           <w:rFonts w:ascii="Times New Roman" w:hAnsi="Times New Roman" w:cs="Times New Roman"/>
@@ -722,8 +832,36 @@
           <w:sz w:val="24"/>
           <w:szCs w:val="24"/>
         </w:rPr>
-        <w:t>\js\forceapplicators</w:t>
-      </w:r>
+        <w:t>\</w:t>
+      </w:r>
+      <w:proofErr w:type="spellStart"/>
+      <w:r>
+        <w:rPr>
+          <w:rFonts w:ascii="Times New Roman" w:hAnsi="Times New Roman" w:cs="Times New Roman"/>
+          <w:sz w:val="24"/>
+          <w:szCs w:val="24"/>
+        </w:rPr>
+        <w:t>js</w:t>
+      </w:r>
+      <w:proofErr w:type="spellEnd"/>
+      <w:r>
+        <w:rPr>
+          <w:rFonts w:ascii="Times New Roman" w:hAnsi="Times New Roman" w:cs="Times New Roman"/>
+          <w:sz w:val="24"/>
+          <w:szCs w:val="24"/>
+        </w:rPr>
+        <w:t>\</w:t>
+      </w:r>
+      <w:proofErr w:type="spellStart"/>
+      <w:r>
+        <w:rPr>
+          <w:rFonts w:ascii="Times New Roman" w:hAnsi="Times New Roman" w:cs="Times New Roman"/>
+          <w:sz w:val="24"/>
+          <w:szCs w:val="24"/>
+        </w:rPr>
+        <w:t>forceapplicators</w:t>
+      </w:r>
+      <w:proofErr w:type="spellEnd"/>
       <w:r>
         <w:rPr>
           <w:rFonts w:ascii="Times New Roman" w:hAnsi="Times New Roman" w:cs="Times New Roman"/>
@@ -794,7 +932,25 @@
           <w:sz w:val="24"/>
           <w:szCs w:val="24"/>
         </w:rPr>
-        <w:t>\js\graphics</w:t>
+        <w:t>\</w:t>
+      </w:r>
+      <w:proofErr w:type="spellStart"/>
+      <w:r>
+        <w:rPr>
+          <w:rFonts w:ascii="Times New Roman" w:hAnsi="Times New Roman" w:cs="Times New Roman"/>
+          <w:sz w:val="24"/>
+          <w:szCs w:val="24"/>
+        </w:rPr>
+        <w:t>js</w:t>
+      </w:r>
+      <w:proofErr w:type="spellEnd"/>
+      <w:r>
+        <w:rPr>
+          <w:rFonts w:ascii="Times New Roman" w:hAnsi="Times New Roman" w:cs="Times New Roman"/>
+          <w:sz w:val="24"/>
+          <w:szCs w:val="24"/>
+        </w:rPr>
+        <w:t>\graphics</w:t>
       </w:r>
       <w:r>
         <w:rPr>
@@ -848,7 +1004,25 @@
           <w:sz w:val="24"/>
           <w:szCs w:val="24"/>
         </w:rPr>
-        <w:t>\js\graphics</w:t>
+        <w:t>\</w:t>
+      </w:r>
+      <w:proofErr w:type="spellStart"/>
+      <w:r>
+        <w:rPr>
+          <w:rFonts w:ascii="Times New Roman" w:hAnsi="Times New Roman" w:cs="Times New Roman"/>
+          <w:sz w:val="24"/>
+          <w:szCs w:val="24"/>
+        </w:rPr>
+        <w:t>js</w:t>
+      </w:r>
+      <w:proofErr w:type="spellEnd"/>
+      <w:r>
+        <w:rPr>
+          <w:rFonts w:ascii="Times New Roman" w:hAnsi="Times New Roman" w:cs="Times New Roman"/>
+          <w:sz w:val="24"/>
+          <w:szCs w:val="24"/>
+        </w:rPr>
+        <w:t>\graphics</w:t>
       </w:r>
       <w:r>
         <w:rPr>
@@ -926,7 +1100,25 @@
           <w:sz w:val="24"/>
           <w:szCs w:val="24"/>
         </w:rPr>
-        <w:t>\js\graphics</w:t>
+        <w:t>\</w:t>
+      </w:r>
+      <w:proofErr w:type="spellStart"/>
+      <w:r>
+        <w:rPr>
+          <w:rFonts w:ascii="Times New Roman" w:hAnsi="Times New Roman" w:cs="Times New Roman"/>
+          <w:sz w:val="24"/>
+          <w:szCs w:val="24"/>
+        </w:rPr>
+        <w:t>js</w:t>
+      </w:r>
+      <w:proofErr w:type="spellEnd"/>
+      <w:r>
+        <w:rPr>
+          <w:rFonts w:ascii="Times New Roman" w:hAnsi="Times New Roman" w:cs="Times New Roman"/>
+          <w:sz w:val="24"/>
+          <w:szCs w:val="24"/>
+        </w:rPr>
+        <w:t>\graphics</w:t>
       </w:r>
       <w:r>
         <w:rPr>
@@ -1000,6 +1192,7 @@
           <w:szCs w:val="24"/>
         </w:rPr>
       </w:pPr>
+      <w:proofErr w:type="gramStart"/>
       <w:r>
         <w:rPr>
           <w:rFonts w:ascii="Times New Roman" w:hAnsi="Times New Roman" w:cs="Times New Roman"/>
@@ -1014,15 +1207,62 @@
           <w:sz w:val="24"/>
           <w:szCs w:val="24"/>
         </w:rPr>
-        <w:t>\js\graphicscontrollers</w:t>
-      </w:r>
-      <w:r>
-        <w:rPr>
-          <w:rFonts w:ascii="Times New Roman" w:hAnsi="Times New Roman" w:cs="Times New Roman"/>
-          <w:sz w:val="24"/>
-          <w:szCs w:val="24"/>
-        </w:rPr>
-        <w:t>\GraphicsController” – Defines the generic graphics interface</w:t>
+        <w:t>\</w:t>
+      </w:r>
+      <w:proofErr w:type="spellStart"/>
+      <w:r>
+        <w:rPr>
+          <w:rFonts w:ascii="Times New Roman" w:hAnsi="Times New Roman" w:cs="Times New Roman"/>
+          <w:sz w:val="24"/>
+          <w:szCs w:val="24"/>
+        </w:rPr>
+        <w:t>js</w:t>
+      </w:r>
+      <w:proofErr w:type="spellEnd"/>
+      <w:r>
+        <w:rPr>
+          <w:rFonts w:ascii="Times New Roman" w:hAnsi="Times New Roman" w:cs="Times New Roman"/>
+          <w:sz w:val="24"/>
+          <w:szCs w:val="24"/>
+        </w:rPr>
+        <w:t>\</w:t>
+      </w:r>
+      <w:proofErr w:type="spellStart"/>
+      <w:r>
+        <w:rPr>
+          <w:rFonts w:ascii="Times New Roman" w:hAnsi="Times New Roman" w:cs="Times New Roman"/>
+          <w:sz w:val="24"/>
+          <w:szCs w:val="24"/>
+        </w:rPr>
+        <w:t>graphicscontrollers</w:t>
+      </w:r>
+      <w:proofErr w:type="spellEnd"/>
+      <w:r>
+        <w:rPr>
+          <w:rFonts w:ascii="Times New Roman" w:hAnsi="Times New Roman" w:cs="Times New Roman"/>
+          <w:sz w:val="24"/>
+          <w:szCs w:val="24"/>
+        </w:rPr>
+        <w:t>\</w:t>
+      </w:r>
+      <w:proofErr w:type="spellStart"/>
+      <w:r>
+        <w:rPr>
+          <w:rFonts w:ascii="Times New Roman" w:hAnsi="Times New Roman" w:cs="Times New Roman"/>
+          <w:sz w:val="24"/>
+          <w:szCs w:val="24"/>
+        </w:rPr>
+        <w:t>GraphicsController</w:t>
+      </w:r>
+      <w:proofErr w:type="spellEnd"/>
+      <w:proofErr w:type="gramEnd"/>
+      <w:r>
+        <w:rPr>
+          <w:rFonts w:ascii="Times New Roman" w:hAnsi="Times New Roman" w:cs="Times New Roman"/>
+          <w:sz w:val="24"/>
+          <w:szCs w:val="24"/>
+        </w:rPr>
+        <w:t>” – Defines the generic graphics interface</w:t>
       </w:r>
     </w:p>
     <w:p>
@@ -1038,6 +1278,7 @@
           <w:szCs w:val="24"/>
         </w:rPr>
       </w:pPr>
+      <w:proofErr w:type="gramStart"/>
       <w:r>
         <w:rPr>
           <w:rFonts w:ascii="Times New Roman" w:hAnsi="Times New Roman" w:cs="Times New Roman"/>
@@ -1060,16 +1301,45 @@
           <w:sz w:val="24"/>
           <w:szCs w:val="24"/>
         </w:rPr>
-        <w:t>\js\graphicscontrollers</w:t>
-      </w:r>
-      <w:r>
-        <w:rPr>
-          <w:rFonts w:ascii="Times New Roman" w:hAnsi="Times New Roman" w:cs="Times New Roman"/>
-          <w:sz w:val="24"/>
-          <w:szCs w:val="24"/>
-        </w:rPr>
         <w:t>\</w:t>
       </w:r>
+      <w:proofErr w:type="spellStart"/>
+      <w:r>
+        <w:rPr>
+          <w:rFonts w:ascii="Times New Roman" w:hAnsi="Times New Roman" w:cs="Times New Roman"/>
+          <w:sz w:val="24"/>
+          <w:szCs w:val="24"/>
+        </w:rPr>
+        <w:t>js</w:t>
+      </w:r>
+      <w:proofErr w:type="spellEnd"/>
+      <w:r>
+        <w:rPr>
+          <w:rFonts w:ascii="Times New Roman" w:hAnsi="Times New Roman" w:cs="Times New Roman"/>
+          <w:sz w:val="24"/>
+          <w:szCs w:val="24"/>
+        </w:rPr>
+        <w:t>\</w:t>
+      </w:r>
+      <w:proofErr w:type="spellStart"/>
+      <w:r>
+        <w:rPr>
+          <w:rFonts w:ascii="Times New Roman" w:hAnsi="Times New Roman" w:cs="Times New Roman"/>
+          <w:sz w:val="24"/>
+          <w:szCs w:val="24"/>
+        </w:rPr>
+        <w:t>graphicscontrollers</w:t>
+      </w:r>
+      <w:proofErr w:type="spellEnd"/>
+      <w:r>
+        <w:rPr>
+          <w:rFonts w:ascii="Times New Roman" w:hAnsi="Times New Roman" w:cs="Times New Roman"/>
+          <w:sz w:val="24"/>
+          <w:szCs w:val="24"/>
+        </w:rPr>
+        <w:t>\</w:t>
+      </w:r>
+      <w:proofErr w:type="spellStart"/>
       <w:r>
         <w:rPr>
           <w:rFonts w:ascii="Times New Roman" w:hAnsi="Times New Roman" w:cs="Times New Roman"/>
@@ -1086,6 +1356,8 @@
         </w:rPr>
         <w:t>Controller</w:t>
       </w:r>
+      <w:proofErr w:type="spellEnd"/>
+      <w:proofErr w:type="gramEnd"/>
       <w:r>
         <w:rPr>
           <w:rFonts w:ascii="Times New Roman" w:hAnsi="Times New Roman" w:cs="Times New Roman"/>
@@ -1156,7 +1428,25 @@
           <w:sz w:val="24"/>
           <w:szCs w:val="24"/>
         </w:rPr>
-        <w:t>\js\main</w:t>
+        <w:t>\</w:t>
+      </w:r>
+      <w:proofErr w:type="spellStart"/>
+      <w:r>
+        <w:rPr>
+          <w:rFonts w:ascii="Times New Roman" w:hAnsi="Times New Roman" w:cs="Times New Roman"/>
+          <w:sz w:val="24"/>
+          <w:szCs w:val="24"/>
+        </w:rPr>
+        <w:t>js</w:t>
+      </w:r>
+      <w:proofErr w:type="spellEnd"/>
+      <w:r>
+        <w:rPr>
+          <w:rFonts w:ascii="Times New Roman" w:hAnsi="Times New Roman" w:cs="Times New Roman"/>
+          <w:sz w:val="24"/>
+          <w:szCs w:val="24"/>
+        </w:rPr>
+        <w:t>\main</w:t>
       </w:r>
       <w:r>
         <w:rPr>
@@ -1244,8 +1534,36 @@
           <w:sz w:val="24"/>
           <w:szCs w:val="24"/>
         </w:rPr>
-        <w:t>\js\particlecontrollers</w:t>
-      </w:r>
+        <w:t>\</w:t>
+      </w:r>
+      <w:proofErr w:type="spellStart"/>
+      <w:r>
+        <w:rPr>
+          <w:rFonts w:ascii="Times New Roman" w:hAnsi="Times New Roman" w:cs="Times New Roman"/>
+          <w:sz w:val="24"/>
+          <w:szCs w:val="24"/>
+        </w:rPr>
+        <w:t>js</w:t>
+      </w:r>
+      <w:proofErr w:type="spellEnd"/>
+      <w:r>
+        <w:rPr>
+          <w:rFonts w:ascii="Times New Roman" w:hAnsi="Times New Roman" w:cs="Times New Roman"/>
+          <w:sz w:val="24"/>
+          <w:szCs w:val="24"/>
+        </w:rPr>
+        <w:t>\</w:t>
+      </w:r>
+      <w:proofErr w:type="spellStart"/>
+      <w:r>
+        <w:rPr>
+          <w:rFonts w:ascii="Times New Roman" w:hAnsi="Times New Roman" w:cs="Times New Roman"/>
+          <w:sz w:val="24"/>
+          <w:szCs w:val="24"/>
+        </w:rPr>
+        <w:t>particlecontrollers</w:t>
+      </w:r>
+      <w:proofErr w:type="spellEnd"/>
       <w:r>
         <w:rPr>
           <w:rFonts w:ascii="Times New Roman" w:hAnsi="Times New Roman" w:cs="Times New Roman"/>
@@ -1282,8 +1600,36 @@
           <w:sz w:val="24"/>
           <w:szCs w:val="24"/>
         </w:rPr>
-        <w:t>\js\particlecontrollers</w:t>
-      </w:r>
+        <w:t>\</w:t>
+      </w:r>
+      <w:proofErr w:type="spellStart"/>
+      <w:r>
+        <w:rPr>
+          <w:rFonts w:ascii="Times New Roman" w:hAnsi="Times New Roman" w:cs="Times New Roman"/>
+          <w:sz w:val="24"/>
+          <w:szCs w:val="24"/>
+        </w:rPr>
+        <w:t>js</w:t>
+      </w:r>
+      <w:proofErr w:type="spellEnd"/>
+      <w:r>
+        <w:rPr>
+          <w:rFonts w:ascii="Times New Roman" w:hAnsi="Times New Roman" w:cs="Times New Roman"/>
+          <w:sz w:val="24"/>
+          <w:szCs w:val="24"/>
+        </w:rPr>
+        <w:t>\</w:t>
+      </w:r>
+      <w:proofErr w:type="spellStart"/>
+      <w:r>
+        <w:rPr>
+          <w:rFonts w:ascii="Times New Roman" w:hAnsi="Times New Roman" w:cs="Times New Roman"/>
+          <w:sz w:val="24"/>
+          <w:szCs w:val="24"/>
+        </w:rPr>
+        <w:t>particlecontrollers</w:t>
+      </w:r>
+      <w:proofErr w:type="spellEnd"/>
       <w:r>
         <w:rPr>
           <w:rFonts w:ascii="Times New Roman" w:hAnsi="Times New Roman" w:cs="Times New Roman"/>
@@ -1354,8 +1700,36 @@
           <w:sz w:val="24"/>
           <w:szCs w:val="24"/>
         </w:rPr>
-        <w:t>\js\particleproperties</w:t>
-      </w:r>
+        <w:t>\</w:t>
+      </w:r>
+      <w:proofErr w:type="spellStart"/>
+      <w:r>
+        <w:rPr>
+          <w:rFonts w:ascii="Times New Roman" w:hAnsi="Times New Roman" w:cs="Times New Roman"/>
+          <w:sz w:val="24"/>
+          <w:szCs w:val="24"/>
+        </w:rPr>
+        <w:t>js</w:t>
+      </w:r>
+      <w:proofErr w:type="spellEnd"/>
+      <w:r>
+        <w:rPr>
+          <w:rFonts w:ascii="Times New Roman" w:hAnsi="Times New Roman" w:cs="Times New Roman"/>
+          <w:sz w:val="24"/>
+          <w:szCs w:val="24"/>
+        </w:rPr>
+        <w:t>\</w:t>
+      </w:r>
+      <w:proofErr w:type="spellStart"/>
+      <w:r>
+        <w:rPr>
+          <w:rFonts w:ascii="Times New Roman" w:hAnsi="Times New Roman" w:cs="Times New Roman"/>
+          <w:sz w:val="24"/>
+          <w:szCs w:val="24"/>
+        </w:rPr>
+        <w:t>particleproperties</w:t>
+      </w:r>
+      <w:proofErr w:type="spellEnd"/>
       <w:r>
         <w:rPr>
           <w:rFonts w:ascii="Times New Roman" w:hAnsi="Times New Roman" w:cs="Times New Roman"/>
@@ -1402,7 +1776,25 @@
           <w:sz w:val="24"/>
           <w:szCs w:val="24"/>
         </w:rPr>
-        <w:t>\js\particles</w:t>
+        <w:t>\</w:t>
+      </w:r>
+      <w:proofErr w:type="spellStart"/>
+      <w:r>
+        <w:rPr>
+          <w:rFonts w:ascii="Times New Roman" w:hAnsi="Times New Roman" w:cs="Times New Roman"/>
+          <w:sz w:val="24"/>
+          <w:szCs w:val="24"/>
+        </w:rPr>
+        <w:t>js</w:t>
+      </w:r>
+      <w:proofErr w:type="spellEnd"/>
+      <w:r>
+        <w:rPr>
+          <w:rFonts w:ascii="Times New Roman" w:hAnsi="Times New Roman" w:cs="Times New Roman"/>
+          <w:sz w:val="24"/>
+          <w:szCs w:val="24"/>
+        </w:rPr>
+        <w:t>\particles</w:t>
       </w:r>
       <w:r>
         <w:rPr>
@@ -1540,8 +1932,122 @@
         </w:rPr>
         <w:t>Contracts</w:t>
       </w:r>
+      <w:r>
+        <w:rPr>
+          <w:rFonts w:ascii="Times New Roman" w:hAnsi="Times New Roman" w:cs="Times New Roman"/>
+          <w:b/>
+          <w:sz w:val="24"/>
+          <w:szCs w:val="24"/>
+          <w:u w:val="single"/>
+        </w:rPr>
+        <w:t>:</w:t>
+      </w:r>
+    </w:p>
+    <w:p>
+      <w:pPr>
+        <w:pStyle w:val="ListParagraph"/>
+        <w:numPr>
+          <w:ilvl w:val="0"/>
+          <w:numId w:val="4"/>
+        </w:numPr>
+        <w:rPr>
+          <w:rFonts w:ascii="Times New Roman" w:hAnsi="Times New Roman" w:cs="Times New Roman"/>
+          <w:sz w:val="24"/>
+          <w:szCs w:val="24"/>
+        </w:rPr>
+      </w:pPr>
+      <w:r>
+        <w:rPr>
+          <w:rFonts w:ascii="Times New Roman" w:hAnsi="Times New Roman" w:cs="Times New Roman"/>
+          <w:sz w:val="24"/>
+          <w:szCs w:val="24"/>
+        </w:rPr>
+        <w:t xml:space="preserve">Graphics Contract – An implementation of the graphics controller must implement each of the prototyped functions.  Additionally, any particle system class can </w:t>
+      </w:r>
+      <w:r>
+        <w:rPr>
+          <w:rFonts w:ascii="Times New Roman" w:hAnsi="Times New Roman" w:cs="Times New Roman"/>
+          <w:sz w:val="24"/>
+          <w:szCs w:val="24"/>
+        </w:rPr>
+        <w:t>assume that each of the default methods are defined.</w:t>
+      </w:r>
+    </w:p>
+    <w:p>
+      <w:pPr>
+        <w:pStyle w:val="ListParagraph"/>
+        <w:rPr>
+          <w:rFonts w:ascii="Times New Roman" w:hAnsi="Times New Roman" w:cs="Times New Roman"/>
+          <w:sz w:val="24"/>
+          <w:szCs w:val="24"/>
+        </w:rPr>
+      </w:pPr>
       <w:bookmarkStart w:id="0" w:name="_GoBack"/>
       <w:bookmarkEnd w:id="0"/>
+    </w:p>
+    <w:p>
+      <w:pPr>
+        <w:pStyle w:val="ListParagraph"/>
+        <w:numPr>
+          <w:ilvl w:val="0"/>
+          <w:numId w:val="4"/>
+        </w:numPr>
+        <w:rPr>
+          <w:rFonts w:ascii="Times New Roman" w:hAnsi="Times New Roman" w:cs="Times New Roman"/>
+          <w:sz w:val="24"/>
+          <w:szCs w:val="24"/>
+        </w:rPr>
+      </w:pPr>
+      <w:r>
+        <w:rPr>
+          <w:rFonts w:ascii="Times New Roman" w:hAnsi="Times New Roman" w:cs="Times New Roman"/>
+          <w:sz w:val="24"/>
+          <w:szCs w:val="24"/>
+        </w:rPr>
+        <w:t xml:space="preserve">Force Contract </w:t>
+      </w:r>
+      <w:r>
+        <w:rPr>
+          <w:rFonts w:ascii="Times New Roman" w:hAnsi="Times New Roman" w:cs="Times New Roman"/>
+          <w:sz w:val="24"/>
+          <w:szCs w:val="24"/>
+        </w:rPr>
+        <w:t>–</w:t>
+      </w:r>
+      <w:r>
+        <w:rPr>
+          <w:rFonts w:ascii="Times New Roman" w:hAnsi="Times New Roman" w:cs="Times New Roman"/>
+          <w:sz w:val="24"/>
+          <w:szCs w:val="24"/>
+        </w:rPr>
+        <w:t xml:space="preserve"> </w:t>
+      </w:r>
+      <w:r>
+        <w:rPr>
+          <w:rFonts w:ascii="Times New Roman" w:hAnsi="Times New Roman" w:cs="Times New Roman"/>
+          <w:sz w:val="24"/>
+          <w:szCs w:val="24"/>
+        </w:rPr>
+        <w:t>A force applicator must be given the entire list of its controller’s active particles each step event.  Likewise, any force applicator can assume that it has access to a list of active particles in its step function.  Although force applicators are permitted to manipulate a particle in any way the user wishes, they should only use the “</w:t>
+      </w:r>
+      <w:proofErr w:type="spellStart"/>
+      <w:r>
+        <w:rPr>
+          <w:rFonts w:ascii="Times New Roman" w:hAnsi="Times New Roman" w:cs="Times New Roman"/>
+          <w:sz w:val="24"/>
+          <w:szCs w:val="24"/>
+        </w:rPr>
+        <w:t>applyForce</w:t>
+      </w:r>
+      <w:proofErr w:type="spellEnd"/>
+      <w:r>
+        <w:rPr>
+          <w:rFonts w:ascii="Times New Roman" w:hAnsi="Times New Roman" w:cs="Times New Roman"/>
+          <w:sz w:val="24"/>
+          <w:szCs w:val="24"/>
+        </w:rPr>
+        <w:t>” method defined in the generic particle class.</w:t>
+      </w:r>
     </w:p>
     <w:sectPr>
       <w:pgSz w:w="12240" w:h="15840"/>
@@ -1894,6 +2400,119 @@
       </w:rPr>
     </w:lvl>
   </w:abstractNum>
+  <w:abstractNum w:abstractNumId="3" w15:restartNumberingAfterBreak="0">
+    <w:nsid w:val="78BF0393"/>
+    <w:multiLevelType w:val="hybridMultilevel"/>
+    <w:tmpl w:val="BE60E1BC"/>
+    <w:lvl w:ilvl="0" w:tplc="04090001">
+      <w:start w:val="1"/>
+      <w:numFmt w:val="bullet"/>
+      <w:lvlText w:val=""/>
+      <w:lvlJc w:val="left"/>
+      <w:pPr>
+        <w:ind w:left="720" w:hanging="360"/>
+      </w:pPr>
+      <w:rPr>
+        <w:rFonts w:ascii="Symbol" w:hAnsi="Symbol" w:hint="default"/>
+      </w:rPr>
+    </w:lvl>
+    <w:lvl w:ilvl="1" w:tplc="04090003" w:tentative="1">
+      <w:start w:val="1"/>
+      <w:numFmt w:val="bullet"/>
+      <w:lvlText w:val="o"/>
+      <w:lvlJc w:val="left"/>
+      <w:pPr>
+        <w:ind w:left="1440" w:hanging="360"/>
+      </w:pPr>
+      <w:rPr>
+        <w:rFonts w:ascii="Courier New" w:hAnsi="Courier New" w:cs="Courier New" w:hint="default"/>
+      </w:rPr>
+    </w:lvl>
+    <w:lvl w:ilvl="2" w:tplc="04090005" w:tentative="1">
+      <w:start w:val="1"/>
+      <w:numFmt w:val="bullet"/>
+      <w:lvlText w:val=""/>
+      <w:lvlJc w:val="left"/>
+      <w:pPr>
+        <w:ind w:left="2160" w:hanging="360"/>
+      </w:pPr>
+      <w:rPr>
+        <w:rFonts w:ascii="Wingdings" w:hAnsi="Wingdings" w:hint="default"/>
+      </w:rPr>
+    </w:lvl>
+    <w:lvl w:ilvl="3" w:tplc="04090001" w:tentative="1">
+      <w:start w:val="1"/>
+      <w:numFmt w:val="bullet"/>
+      <w:lvlText w:val=""/>
+      <w:lvlJc w:val="left"/>
+      <w:pPr>
+        <w:ind w:left="2880" w:hanging="360"/>
+      </w:pPr>
+      <w:rPr>
+        <w:rFonts w:ascii="Symbol" w:hAnsi="Symbol" w:hint="default"/>
+      </w:rPr>
+    </w:lvl>
+    <w:lvl w:ilvl="4" w:tplc="04090003" w:tentative="1">
+      <w:start w:val="1"/>
+      <w:numFmt w:val="bullet"/>
+      <w:lvlText w:val="o"/>
+      <w:lvlJc w:val="left"/>
+      <w:pPr>
+        <w:ind w:left="3600" w:hanging="360"/>
+      </w:pPr>
+      <w:rPr>
+        <w:rFonts w:ascii="Courier New" w:hAnsi="Courier New" w:cs="Courier New" w:hint="default"/>
+      </w:rPr>
+    </w:lvl>
+    <w:lvl w:ilvl="5" w:tplc="04090005" w:tentative="1">
+      <w:start w:val="1"/>
+      <w:numFmt w:val="bullet"/>
+      <w:lvlText w:val=""/>
+      <w:lvlJc w:val="left"/>
+      <w:pPr>
+        <w:ind w:left="4320" w:hanging="360"/>
+      </w:pPr>
+      <w:rPr>
+        <w:rFonts w:ascii="Wingdings" w:hAnsi="Wingdings" w:hint="default"/>
+      </w:rPr>
+    </w:lvl>
+    <w:lvl w:ilvl="6" w:tplc="04090001" w:tentative="1">
+      <w:start w:val="1"/>
+      <w:numFmt w:val="bullet"/>
+      <w:lvlText w:val=""/>
+      <w:lvlJc w:val="left"/>
+      <w:pPr>
+        <w:ind w:left="5040" w:hanging="360"/>
+      </w:pPr>
+      <w:rPr>
+        <w:rFonts w:ascii="Symbol" w:hAnsi="Symbol" w:hint="default"/>
+      </w:rPr>
+    </w:lvl>
+    <w:lvl w:ilvl="7" w:tplc="04090003" w:tentative="1">
+      <w:start w:val="1"/>
+      <w:numFmt w:val="bullet"/>
+      <w:lvlText w:val="o"/>
+      <w:lvlJc w:val="left"/>
+      <w:pPr>
+        <w:ind w:left="5760" w:hanging="360"/>
+      </w:pPr>
+      <w:rPr>
+        <w:rFonts w:ascii="Courier New" w:hAnsi="Courier New" w:cs="Courier New" w:hint="default"/>
+      </w:rPr>
+    </w:lvl>
+    <w:lvl w:ilvl="8" w:tplc="04090005" w:tentative="1">
+      <w:start w:val="1"/>
+      <w:numFmt w:val="bullet"/>
+      <w:lvlText w:val=""/>
+      <w:lvlJc w:val="left"/>
+      <w:pPr>
+        <w:ind w:left="6480" w:hanging="360"/>
+      </w:pPr>
+      <w:rPr>
+        <w:rFonts w:ascii="Wingdings" w:hAnsi="Wingdings" w:hint="default"/>
+      </w:rPr>
+    </w:lvl>
+  </w:abstractNum>
   <w:num w:numId="1">
     <w:abstractNumId w:val="0"/>
   </w:num>
@@ -1902,6 +2521,9 @@
   </w:num>
   <w:num w:numId="3">
     <w:abstractNumId w:val="2"/>
+  </w:num>
+  <w:num w:numId="4">
+    <w:abstractNumId w:val="3"/>
   </w:num>
 </w:numbering>
 </file>

</xml_diff>